<commit_message>
the complete answer for question number 1 is added
</commit_message>
<xml_diff>
--- a/Assignment1.docx
+++ b/Assignment1.docx
@@ -12,8 +12,7 @@
           <w:szCs w:val="24"/>
         </w:rPr>
       </w:pPr>
-      <w:bookmarkStart w:id="0" w:name="_GoBack"/>
-      <w:bookmarkEnd w:id="0"/>
+      <w:bookmarkStart w:id="0" w:name="_Hlk34345562"/>
       <w:r>
         <w:rPr>
           <w:rFonts w:ascii="Arial" w:eastAsia="Times New Roman" w:hAnsi="Arial" w:cs="Arial"/>
@@ -22,8 +21,8 @@
           <w:bdr w:val="none" w:sz="0" w:space="0" w:color="auto" w:frame="1"/>
         </w:rPr>
         <w:drawing>
-          <wp:inline distT="0" distB="0" distL="0" distR="0" wp14:anchorId="31E8E298" wp14:editId="4E49A3FB">
-            <wp:extent cx="1762125" cy="2066925"/>
+          <wp:inline distT="0" distB="0" distL="0" distR="0" wp14:anchorId="65AF83DB" wp14:editId="196268C3">
+            <wp:extent cx="1971675" cy="1952625"/>
             <wp:effectExtent l="0" t="0" r="9525" b="9525"/>
             <wp:docPr id="1" name="Picture 1"/>
             <wp:cNvGraphicFramePr>
@@ -54,7 +53,7 @@
                   <pic:spPr bwMode="auto">
                     <a:xfrm>
                       <a:off x="0" y="0"/>
-                      <a:ext cx="1762125" cy="2066925"/>
+                      <a:ext cx="1971675" cy="1952625"/>
                     </a:xfrm>
                     <a:prstGeom prst="rect">
                       <a:avLst/>
@@ -117,11 +116,19 @@
         <w:jc w:val="center"/>
         <w:rPr>
           <w:rFonts w:ascii="Times New Roman" w:eastAsia="Times New Roman" w:hAnsi="Times New Roman" w:cs="Times New Roman"/>
+          <w:sz w:val="24"/>
+          <w:szCs w:val="24"/>
+        </w:rPr>
+      </w:pPr>
+      <w:r>
+        <w:rPr>
+          <w:rFonts w:ascii="Times New Roman" w:eastAsia="Times New Roman" w:hAnsi="Times New Roman" w:cs="Times New Roman"/>
           <w:color w:val="000000"/>
           <w:sz w:val="32"/>
           <w:szCs w:val="32"/>
         </w:rPr>
-      </w:pPr>
+        <w:t>CENTER OF INFORMATION TECHNOLOGY AND SCIENTIFIC</w:t>
+      </w:r>
       <w:r>
         <w:rPr>
           <w:rFonts w:ascii="Times New Roman" w:eastAsia="Times New Roman" w:hAnsi="Times New Roman" w:cs="Times New Roman"/>
@@ -129,14 +136,12 @@
           <w:sz w:val="32"/>
           <w:szCs w:val="32"/>
         </w:rPr>
-        <w:t>CENTER OF INFORMATION TECHNOLOGY AND SCIENTIFIC COMPUTING</w:t>
+        <w:t xml:space="preserve"> COMPUTING</w:t>
       </w:r>
     </w:p>
     <w:p>
       <w:pPr>
         <w:spacing w:before="240" w:line="480" w:lineRule="auto"/>
-        <w:ind w:left="720"/>
-        <w:jc w:val="center"/>
         <w:rPr>
           <w:rFonts w:ascii="Times New Roman" w:eastAsia="Times New Roman" w:hAnsi="Times New Roman" w:cs="Times New Roman"/>
           <w:color w:val="000000"/>
@@ -151,7 +156,59 @@
           <w:sz w:val="32"/>
           <w:szCs w:val="32"/>
         </w:rPr>
-        <w:t>FUNDAMENTALS WEB DESIGN AND DEVELOPMENT</w:t>
+        <w:t xml:space="preserve">              DEPARTEMENT OF SOFTWARE ENGINEERING</w:t>
+      </w:r>
+    </w:p>
+    <w:p>
+      <w:pPr>
+        <w:spacing w:before="240" w:line="480" w:lineRule="auto"/>
+        <w:jc w:val="center"/>
+        <w:rPr>
+          <w:rFonts w:ascii="Times New Roman" w:eastAsia="Times New Roman" w:hAnsi="Times New Roman" w:cs="Times New Roman"/>
+          <w:color w:val="000000"/>
+          <w:sz w:val="32"/>
+          <w:szCs w:val="32"/>
+        </w:rPr>
+      </w:pPr>
+      <w:r>
+        <w:rPr>
+          <w:rFonts w:ascii="Times New Roman" w:eastAsia="Times New Roman" w:hAnsi="Times New Roman" w:cs="Times New Roman"/>
+          <w:b/>
+          <w:bCs/>
+          <w:color w:val="000000"/>
+          <w:sz w:val="32"/>
+          <w:szCs w:val="32"/>
+        </w:rPr>
+        <w:t>COURSE:</w:t>
+      </w:r>
+      <w:r>
+        <w:rPr>
+          <w:rFonts w:ascii="Times New Roman" w:eastAsia="Times New Roman" w:hAnsi="Times New Roman" w:cs="Times New Roman"/>
+          <w:b/>
+          <w:bCs/>
+          <w:color w:val="000000"/>
+          <w:sz w:val="32"/>
+          <w:szCs w:val="32"/>
+        </w:rPr>
+        <w:t xml:space="preserve"> </w:t>
+      </w:r>
+      <w:r>
+        <w:rPr>
+          <w:rFonts w:ascii="Times New Roman" w:eastAsia="Times New Roman" w:hAnsi="Times New Roman" w:cs="Times New Roman"/>
+          <w:color w:val="000000"/>
+          <w:sz w:val="32"/>
+          <w:szCs w:val="32"/>
+        </w:rPr>
+        <w:t>-</w:t>
+      </w:r>
+      <w:r>
+        <w:rPr>
+          <w:rFonts w:ascii="Times New Roman" w:eastAsia="Times New Roman" w:hAnsi="Times New Roman" w:cs="Times New Roman"/>
+          <w:color w:val="000000"/>
+          <w:sz w:val="32"/>
+          <w:szCs w:val="32"/>
+        </w:rPr>
+        <w:t xml:space="preserve">   FUNDAMENTALS WEB DESIGN AND DEVELOPMENT   </w:t>
       </w:r>
     </w:p>
     <w:p>
@@ -160,12 +217,70 @@
         <w:jc w:val="center"/>
         <w:rPr>
           <w:rFonts w:ascii="Times New Roman" w:eastAsia="Times New Roman" w:hAnsi="Times New Roman" w:cs="Times New Roman"/>
+          <w:sz w:val="32"/>
+          <w:szCs w:val="32"/>
+        </w:rPr>
+      </w:pPr>
+      <w:r>
+        <w:rPr>
+          <w:rFonts w:ascii="Times New Roman" w:eastAsia="Times New Roman" w:hAnsi="Times New Roman" w:cs="Times New Roman"/>
           <w:b/>
           <w:bCs/>
           <w:color w:val="000000"/>
+          <w:sz w:val="32"/>
+          <w:szCs w:val="32"/>
+        </w:rPr>
+        <w:t>A</w:t>
+      </w:r>
+      <w:r>
+        <w:rPr>
+          <w:rFonts w:ascii="Times New Roman" w:eastAsia="Times New Roman" w:hAnsi="Times New Roman" w:cs="Times New Roman"/>
+          <w:b/>
+          <w:bCs/>
+          <w:color w:val="000000"/>
+          <w:sz w:val="32"/>
+          <w:szCs w:val="32"/>
+        </w:rPr>
+        <w:t>SSIGNMENT1</w:t>
+      </w:r>
+      <w:r>
+        <w:rPr>
+          <w:rFonts w:ascii="Times New Roman" w:eastAsia="Times New Roman" w:hAnsi="Times New Roman" w:cs="Times New Roman"/>
+          <w:b/>
+          <w:bCs/>
+          <w:color w:val="000000"/>
           <w:sz w:val="36"/>
           <w:szCs w:val="36"/>
         </w:rPr>
+        <w:t xml:space="preserve">: - </w:t>
+      </w:r>
+      <w:r>
+        <w:rPr>
+          <w:rFonts w:ascii="Times New Roman" w:eastAsia="Times New Roman" w:hAnsi="Times New Roman" w:cs="Times New Roman"/>
+          <w:color w:val="000000"/>
+          <w:sz w:val="32"/>
+          <w:szCs w:val="32"/>
+        </w:rPr>
+        <w:t>EVOLUTION OF INTERNET</w:t>
+      </w:r>
+      <w:r>
+        <w:rPr>
+          <w:rFonts w:ascii="Times New Roman" w:eastAsia="Times New Roman" w:hAnsi="Times New Roman" w:cs="Times New Roman"/>
+          <w:sz w:val="32"/>
+          <w:szCs w:val="32"/>
+        </w:rPr>
+        <w:t xml:space="preserve"> AND WEBSITES </w:t>
+      </w:r>
+    </w:p>
+    <w:p>
+      <w:pPr>
+        <w:spacing w:before="240" w:line="240" w:lineRule="auto"/>
+        <w:rPr>
+          <w:rFonts w:ascii="Times New Roman" w:eastAsia="Times New Roman" w:hAnsi="Times New Roman" w:cs="Times New Roman"/>
+          <w:color w:val="000000"/>
+          <w:sz w:val="28"/>
+          <w:szCs w:val="28"/>
+        </w:rPr>
       </w:pPr>
       <w:r>
         <w:rPr>
@@ -173,41 +288,99 @@
           <w:b/>
           <w:bCs/>
           <w:color w:val="000000"/>
-          <w:sz w:val="32"/>
-          <w:szCs w:val="32"/>
-        </w:rPr>
-        <w:t>A</w:t>
-      </w:r>
+          <w:sz w:val="28"/>
+          <w:szCs w:val="28"/>
+        </w:rPr>
+        <w:t>Name:</w:t>
+      </w:r>
+      <w:r>
+        <w:rPr>
+          <w:rFonts w:ascii="Times New Roman" w:eastAsia="Times New Roman" w:hAnsi="Times New Roman" w:cs="Times New Roman"/>
+          <w:color w:val="000000"/>
+          <w:sz w:val="28"/>
+          <w:szCs w:val="28"/>
+        </w:rPr>
+        <w:t xml:space="preserve"> </w:t>
+      </w:r>
+      <w:proofErr w:type="spellStart"/>
+      <w:r>
+        <w:rPr>
+          <w:rFonts w:ascii="Times New Roman" w:eastAsia="Times New Roman" w:hAnsi="Times New Roman" w:cs="Times New Roman"/>
+          <w:color w:val="000000"/>
+          <w:sz w:val="28"/>
+          <w:szCs w:val="28"/>
+        </w:rPr>
+        <w:t>Keiredin</w:t>
+      </w:r>
+      <w:proofErr w:type="spellEnd"/>
+      <w:r>
+        <w:rPr>
+          <w:rFonts w:ascii="Times New Roman" w:eastAsia="Times New Roman" w:hAnsi="Times New Roman" w:cs="Times New Roman"/>
+          <w:color w:val="000000"/>
+          <w:sz w:val="28"/>
+          <w:szCs w:val="28"/>
+        </w:rPr>
+        <w:t xml:space="preserve"> Aman     </w:t>
+      </w:r>
+    </w:p>
+    <w:p>
+      <w:pPr>
+        <w:spacing w:before="240" w:line="240" w:lineRule="auto"/>
+        <w:rPr>
+          <w:rFonts w:ascii="Times New Roman" w:eastAsia="Times New Roman" w:hAnsi="Times New Roman" w:cs="Times New Roman"/>
+          <w:sz w:val="24"/>
+          <w:szCs w:val="24"/>
+        </w:rPr>
+      </w:pPr>
       <w:r>
         <w:rPr>
           <w:rFonts w:ascii="Times New Roman" w:eastAsia="Times New Roman" w:hAnsi="Times New Roman" w:cs="Times New Roman"/>
           <w:b/>
           <w:bCs/>
-          <w:color w:val="000000"/>
-          <w:sz w:val="32"/>
-          <w:szCs w:val="32"/>
-        </w:rPr>
-        <w:t>SSIGNMENT1</w:t>
-      </w:r>
+          <w:sz w:val="24"/>
+          <w:szCs w:val="24"/>
+        </w:rPr>
+        <w:t>ID:</w:t>
+      </w:r>
+      <w:r>
+        <w:rPr>
+          <w:rFonts w:ascii="Times New Roman" w:eastAsia="Times New Roman" w:hAnsi="Times New Roman" w:cs="Times New Roman"/>
+          <w:sz w:val="24"/>
+          <w:szCs w:val="24"/>
+        </w:rPr>
+        <w:t xml:space="preserve"> ATR/6533/11</w:t>
+      </w:r>
+    </w:p>
+    <w:p>
+      <w:pPr>
+        <w:spacing w:before="240" w:line="240" w:lineRule="auto"/>
+        <w:rPr>
+          <w:rFonts w:ascii="Times New Roman" w:eastAsia="Times New Roman" w:hAnsi="Times New Roman" w:cs="Times New Roman"/>
+          <w:sz w:val="24"/>
+          <w:szCs w:val="24"/>
+        </w:rPr>
+      </w:pPr>
+    </w:p>
+    <w:p>
+      <w:pPr>
+        <w:spacing w:before="240" w:line="240" w:lineRule="auto"/>
+        <w:rPr>
+          <w:rFonts w:ascii="Times New Roman" w:eastAsia="Times New Roman" w:hAnsi="Times New Roman" w:cs="Times New Roman"/>
+          <w:color w:val="000000"/>
+          <w:sz w:val="28"/>
+          <w:szCs w:val="28"/>
+        </w:rPr>
+      </w:pPr>
       <w:r>
         <w:rPr>
           <w:rFonts w:ascii="Times New Roman" w:eastAsia="Times New Roman" w:hAnsi="Times New Roman" w:cs="Times New Roman"/>
           <w:b/>
           <w:bCs/>
           <w:color w:val="000000"/>
-          <w:sz w:val="36"/>
-          <w:szCs w:val="36"/>
-        </w:rPr>
-        <w:t xml:space="preserve">: - </w:t>
-      </w:r>
-      <w:r>
-        <w:rPr>
-          <w:rFonts w:ascii="Times New Roman" w:eastAsia="Times New Roman" w:hAnsi="Times New Roman" w:cs="Times New Roman"/>
-          <w:color w:val="000000"/>
-          <w:sz w:val="32"/>
-          <w:szCs w:val="32"/>
-        </w:rPr>
-        <w:t>HISTORY OF</w:t>
+          <w:sz w:val="28"/>
+          <w:szCs w:val="28"/>
+        </w:rPr>
+        <w:t>Submitted to: -</w:t>
       </w:r>
       <w:r>
         <w:rPr>
@@ -215,26 +388,66 @@
           <w:b/>
           <w:bCs/>
           <w:color w:val="000000"/>
-          <w:sz w:val="36"/>
-          <w:szCs w:val="36"/>
+          <w:sz w:val="28"/>
+          <w:szCs w:val="28"/>
         </w:rPr>
         <w:t xml:space="preserve"> </w:t>
       </w:r>
       <w:r>
         <w:rPr>
           <w:rFonts w:ascii="Times New Roman" w:eastAsia="Times New Roman" w:hAnsi="Times New Roman" w:cs="Times New Roman"/>
-          <w:sz w:val="32"/>
-          <w:szCs w:val="32"/>
-        </w:rPr>
-        <w:t>INTERNET AND WEBSITES IMPROVEMENT OVER YEARS</w:t>
-      </w:r>
-      <w:r>
-        <w:rPr>
-          <w:rFonts w:ascii="Times New Roman" w:eastAsia="Times New Roman" w:hAnsi="Times New Roman" w:cs="Times New Roman"/>
-          <w:sz w:val="24"/>
-          <w:szCs w:val="24"/>
-        </w:rPr>
-        <w:br/>
+          <w:color w:val="000000"/>
+          <w:sz w:val="28"/>
+          <w:szCs w:val="28"/>
+        </w:rPr>
+        <w:t xml:space="preserve">Mr. </w:t>
+      </w:r>
+      <w:proofErr w:type="spellStart"/>
+      <w:r>
+        <w:rPr>
+          <w:rFonts w:ascii="Times New Roman" w:eastAsia="Times New Roman" w:hAnsi="Times New Roman" w:cs="Times New Roman"/>
+          <w:color w:val="000000"/>
+          <w:sz w:val="28"/>
+          <w:szCs w:val="28"/>
+        </w:rPr>
+        <w:t>Fi</w:t>
+      </w:r>
+      <w:r>
+        <w:rPr>
+          <w:rFonts w:ascii="Times New Roman" w:eastAsia="Times New Roman" w:hAnsi="Times New Roman" w:cs="Times New Roman"/>
+          <w:color w:val="000000"/>
+          <w:sz w:val="28"/>
+          <w:szCs w:val="28"/>
+        </w:rPr>
+        <w:t>ts</w:t>
+      </w:r>
+      <w:r>
+        <w:rPr>
+          <w:rFonts w:ascii="Times New Roman" w:eastAsia="Times New Roman" w:hAnsi="Times New Roman" w:cs="Times New Roman"/>
+          <w:color w:val="000000"/>
+          <w:sz w:val="28"/>
+          <w:szCs w:val="28"/>
+        </w:rPr>
+        <w:t>um</w:t>
+      </w:r>
+      <w:proofErr w:type="spellEnd"/>
+      <w:r>
+        <w:rPr>
+          <w:rFonts w:ascii="Times New Roman" w:eastAsia="Times New Roman" w:hAnsi="Times New Roman" w:cs="Times New Roman"/>
+          <w:color w:val="000000"/>
+          <w:sz w:val="28"/>
+          <w:szCs w:val="28"/>
+        </w:rPr>
+        <w:t xml:space="preserve"> Alem</w:t>
+      </w:r>
+      <w:r>
+        <w:rPr>
+          <w:rFonts w:ascii="Times New Roman" w:eastAsia="Times New Roman" w:hAnsi="Times New Roman" w:cs="Times New Roman"/>
+          <w:color w:val="000000"/>
+          <w:sz w:val="28"/>
+          <w:szCs w:val="28"/>
+        </w:rPr>
+        <w:t xml:space="preserve">u       </w:t>
       </w:r>
     </w:p>
     <w:p>
@@ -242,328 +455,91 @@
         <w:spacing w:before="240" w:line="240" w:lineRule="auto"/>
         <w:rPr>
           <w:rFonts w:ascii="Times New Roman" w:eastAsia="Times New Roman" w:hAnsi="Times New Roman" w:cs="Times New Roman"/>
-          <w:b/>
-          <w:bCs/>
-          <w:color w:val="000000"/>
-          <w:sz w:val="36"/>
-          <w:szCs w:val="36"/>
-        </w:rPr>
-      </w:pPr>
-      <w:r>
-        <w:rPr>
-          <w:rFonts w:ascii="Times New Roman" w:eastAsia="Times New Roman" w:hAnsi="Times New Roman" w:cs="Times New Roman"/>
-          <w:b/>
-          <w:bCs/>
-          <w:color w:val="000000"/>
-          <w:sz w:val="28"/>
-          <w:szCs w:val="28"/>
-        </w:rPr>
-        <w:t xml:space="preserve">Prepared By: </w:t>
-      </w:r>
-      <w:r>
-        <w:rPr>
-          <w:rFonts w:ascii="Times New Roman" w:eastAsia="Times New Roman" w:hAnsi="Times New Roman" w:cs="Times New Roman"/>
-          <w:color w:val="000000"/>
-          <w:sz w:val="28"/>
-          <w:szCs w:val="28"/>
-        </w:rPr>
-        <w:t xml:space="preserve">- </w:t>
-      </w:r>
-      <w:proofErr w:type="spellStart"/>
-      <w:r>
-        <w:rPr>
-          <w:rFonts w:ascii="Times New Roman" w:eastAsia="Times New Roman" w:hAnsi="Times New Roman" w:cs="Times New Roman"/>
-          <w:color w:val="000000"/>
-          <w:sz w:val="28"/>
-          <w:szCs w:val="28"/>
-        </w:rPr>
-        <w:t>Keiredin</w:t>
-      </w:r>
-      <w:proofErr w:type="spellEnd"/>
-      <w:r>
-        <w:rPr>
-          <w:rFonts w:ascii="Times New Roman" w:eastAsia="Times New Roman" w:hAnsi="Times New Roman" w:cs="Times New Roman"/>
-          <w:color w:val="000000"/>
-          <w:sz w:val="28"/>
-          <w:szCs w:val="28"/>
-        </w:rPr>
-        <w:t xml:space="preserve"> Aman</w:t>
+          <w:color w:val="000000"/>
+          <w:sz w:val="28"/>
+          <w:szCs w:val="28"/>
+        </w:rPr>
+      </w:pPr>
+      <w:r>
+        <w:rPr>
+          <w:rFonts w:ascii="Times New Roman" w:eastAsia="Times New Roman" w:hAnsi="Times New Roman" w:cs="Times New Roman"/>
+          <w:color w:val="000000"/>
+          <w:sz w:val="28"/>
+          <w:szCs w:val="28"/>
+        </w:rPr>
+        <w:t xml:space="preserve">                                                                                                                  March 2020</w:t>
       </w:r>
     </w:p>
     <w:p>
       <w:pPr>
         <w:spacing w:before="240" w:line="240" w:lineRule="auto"/>
-        <w:ind w:left="720" w:firstLine="720"/>
-        <w:rPr>
-          <w:rFonts w:ascii="Times New Roman" w:eastAsia="Times New Roman" w:hAnsi="Times New Roman" w:cs="Times New Roman"/>
-          <w:sz w:val="24"/>
-          <w:szCs w:val="24"/>
-        </w:rPr>
-      </w:pPr>
-      <w:r>
-        <w:rPr>
-          <w:rFonts w:ascii="Times New Roman" w:eastAsia="Times New Roman" w:hAnsi="Times New Roman" w:cs="Times New Roman"/>
-          <w:b/>
-          <w:bCs/>
-          <w:sz w:val="24"/>
-          <w:szCs w:val="24"/>
-        </w:rPr>
-        <w:t xml:space="preserve">    </w:t>
-      </w:r>
-      <w:r>
-        <w:rPr>
-          <w:rFonts w:ascii="Times New Roman" w:eastAsia="Times New Roman" w:hAnsi="Times New Roman" w:cs="Times New Roman"/>
-          <w:b/>
-          <w:bCs/>
-          <w:sz w:val="24"/>
-          <w:szCs w:val="24"/>
-        </w:rPr>
-        <w:t>-</w:t>
-      </w:r>
-      <w:r>
-        <w:rPr>
-          <w:rFonts w:ascii="Times New Roman" w:eastAsia="Times New Roman" w:hAnsi="Times New Roman" w:cs="Times New Roman"/>
-          <w:sz w:val="24"/>
-          <w:szCs w:val="24"/>
-        </w:rPr>
-        <w:t xml:space="preserve"> ID: ATR/6533/11</w:t>
-      </w:r>
-    </w:p>
-    <w:p>
-      <w:pPr>
-        <w:spacing w:before="240" w:line="240" w:lineRule="auto"/>
-        <w:jc w:val="center"/>
-        <w:rPr>
-          <w:rFonts w:ascii="Times New Roman" w:eastAsia="Times New Roman" w:hAnsi="Times New Roman" w:cs="Times New Roman"/>
-          <w:b/>
-          <w:bCs/>
-          <w:color w:val="000000"/>
-          <w:sz w:val="28"/>
-          <w:szCs w:val="28"/>
-        </w:rPr>
-      </w:pPr>
-    </w:p>
-    <w:p>
-      <w:pPr>
-        <w:spacing w:before="240" w:line="240" w:lineRule="auto"/>
-        <w:jc w:val="center"/>
-        <w:rPr>
-          <w:rFonts w:ascii="Times New Roman" w:eastAsia="Times New Roman" w:hAnsi="Times New Roman" w:cs="Times New Roman"/>
-          <w:b/>
-          <w:bCs/>
-          <w:color w:val="000000"/>
-          <w:sz w:val="28"/>
-          <w:szCs w:val="28"/>
-        </w:rPr>
-      </w:pPr>
-    </w:p>
-    <w:p>
-      <w:pPr>
-        <w:spacing w:before="240" w:line="240" w:lineRule="auto"/>
-        <w:ind w:left="2160" w:firstLine="720"/>
-        <w:jc w:val="center"/>
-        <w:rPr>
-          <w:rFonts w:ascii="Times New Roman" w:eastAsia="Times New Roman" w:hAnsi="Times New Roman" w:cs="Times New Roman"/>
-          <w:b/>
-          <w:bCs/>
-          <w:color w:val="000000"/>
-          <w:sz w:val="28"/>
-          <w:szCs w:val="28"/>
-        </w:rPr>
-      </w:pPr>
-    </w:p>
-    <w:p>
-      <w:pPr>
-        <w:spacing w:before="240" w:line="240" w:lineRule="auto"/>
-        <w:ind w:left="2880" w:firstLine="720"/>
-        <w:jc w:val="center"/>
-        <w:rPr>
-          <w:rFonts w:ascii="Times New Roman" w:eastAsia="Times New Roman" w:hAnsi="Times New Roman" w:cs="Times New Roman"/>
-          <w:color w:val="000000"/>
-          <w:sz w:val="28"/>
-          <w:szCs w:val="28"/>
-        </w:rPr>
-      </w:pPr>
-      <w:r>
-        <w:rPr>
-          <w:rFonts w:ascii="Times New Roman" w:eastAsia="Times New Roman" w:hAnsi="Times New Roman" w:cs="Times New Roman"/>
-          <w:b/>
-          <w:bCs/>
-          <w:color w:val="000000"/>
-          <w:sz w:val="28"/>
-          <w:szCs w:val="28"/>
-        </w:rPr>
-        <w:t xml:space="preserve">                         </w:t>
-      </w:r>
-      <w:r>
-        <w:rPr>
-          <w:rFonts w:ascii="Times New Roman" w:eastAsia="Times New Roman" w:hAnsi="Times New Roman" w:cs="Times New Roman"/>
-          <w:b/>
-          <w:bCs/>
-          <w:color w:val="000000"/>
-          <w:sz w:val="28"/>
-          <w:szCs w:val="28"/>
-        </w:rPr>
-        <w:t>Submitted to: -</w:t>
-      </w:r>
-      <w:r>
-        <w:rPr>
-          <w:rFonts w:ascii="Times New Roman" w:eastAsia="Times New Roman" w:hAnsi="Times New Roman" w:cs="Times New Roman"/>
-          <w:b/>
-          <w:bCs/>
-          <w:color w:val="000000"/>
-          <w:sz w:val="28"/>
-          <w:szCs w:val="28"/>
-        </w:rPr>
+        <w:rPr>
+          <w:rFonts w:ascii="Times New Roman" w:eastAsia="Times New Roman" w:hAnsi="Times New Roman" w:cs="Times New Roman"/>
+          <w:color w:val="000000"/>
+          <w:sz w:val="28"/>
+          <w:szCs w:val="28"/>
+        </w:rPr>
+      </w:pPr>
+    </w:p>
+    <w:p>
+      <w:pPr>
+        <w:rPr>
+          <w:sz w:val="28"/>
+          <w:szCs w:val="28"/>
+        </w:rPr>
+      </w:pPr>
+      <w:r>
+        <w:rPr>
+          <w:sz w:val="28"/>
+          <w:szCs w:val="28"/>
+        </w:rPr>
+        <w:t>1.History of internet (the evolution)</w:t>
+      </w:r>
+    </w:p>
+    <w:p>
+      <w:pPr>
+        <w:rPr>
+          <w:sz w:val="24"/>
+          <w:szCs w:val="24"/>
+        </w:rPr>
+      </w:pPr>
+      <w:r>
+        <w:rPr>
+          <w:sz w:val="24"/>
+          <w:szCs w:val="24"/>
+        </w:rPr>
+        <w:t xml:space="preserve">Before 1957 computers only worked on one task at a time. This is called Batch processing. </w:t>
+      </w:r>
+      <w:proofErr w:type="gramStart"/>
+      <w:r>
+        <w:rPr>
+          <w:sz w:val="24"/>
+          <w:szCs w:val="24"/>
+        </w:rPr>
+        <w:t>So</w:t>
+      </w:r>
+      <w:proofErr w:type="gramEnd"/>
+      <w:r>
+        <w:rPr>
+          <w:sz w:val="24"/>
+          <w:szCs w:val="24"/>
+        </w:rPr>
+        <w:t xml:space="preserve"> a way had to be found in order to connect them.</w:t>
+      </w:r>
+    </w:p>
+    <w:p>
+      <w:r>
+        <w:rPr>
+          <w:sz w:val="24"/>
+          <w:szCs w:val="24"/>
+        </w:rPr>
+        <w:t>In addition to the above, the main catalyst for the formation of internet was the heating up of cold war. On October 1957 during cold war, the first unmanned satellite, sputnik1, was sent into the orbit by the Soviet Union. Because of this the “fear of Missile Gap”</w:t>
+      </w:r>
+      <w:r>
         <w:t xml:space="preserve"> </w:t>
       </w:r>
       <w:r>
-        <w:rPr>
-          <w:rFonts w:ascii="Times New Roman" w:eastAsia="Times New Roman" w:hAnsi="Times New Roman" w:cs="Times New Roman"/>
-          <w:color w:val="000000"/>
-          <w:sz w:val="28"/>
-          <w:szCs w:val="28"/>
-        </w:rPr>
-        <w:t xml:space="preserve">Mr. </w:t>
-      </w:r>
-      <w:proofErr w:type="spellStart"/>
-      <w:r>
-        <w:rPr>
-          <w:rFonts w:ascii="Times New Roman" w:eastAsia="Times New Roman" w:hAnsi="Times New Roman" w:cs="Times New Roman"/>
-          <w:color w:val="000000"/>
-          <w:sz w:val="28"/>
-          <w:szCs w:val="28"/>
-        </w:rPr>
-        <w:t>Fi</w:t>
-      </w:r>
-      <w:r>
-        <w:rPr>
-          <w:rFonts w:ascii="Times New Roman" w:eastAsia="Times New Roman" w:hAnsi="Times New Roman" w:cs="Times New Roman"/>
-          <w:color w:val="000000"/>
-          <w:sz w:val="28"/>
-          <w:szCs w:val="28"/>
-        </w:rPr>
-        <w:t>ts</w:t>
-      </w:r>
-      <w:r>
-        <w:rPr>
-          <w:rFonts w:ascii="Times New Roman" w:eastAsia="Times New Roman" w:hAnsi="Times New Roman" w:cs="Times New Roman"/>
-          <w:color w:val="000000"/>
-          <w:sz w:val="28"/>
-          <w:szCs w:val="28"/>
-        </w:rPr>
-        <w:t>um</w:t>
-      </w:r>
-      <w:proofErr w:type="spellEnd"/>
-      <w:r>
-        <w:rPr>
-          <w:rFonts w:ascii="Times New Roman" w:eastAsia="Times New Roman" w:hAnsi="Times New Roman" w:cs="Times New Roman"/>
-          <w:color w:val="000000"/>
-          <w:sz w:val="28"/>
-          <w:szCs w:val="28"/>
-        </w:rPr>
-        <w:t xml:space="preserve"> Alem</w:t>
-      </w:r>
-      <w:r>
-        <w:rPr>
-          <w:rFonts w:ascii="Times New Roman" w:eastAsia="Times New Roman" w:hAnsi="Times New Roman" w:cs="Times New Roman"/>
-          <w:color w:val="000000"/>
-          <w:sz w:val="28"/>
-          <w:szCs w:val="28"/>
-        </w:rPr>
-        <w:t xml:space="preserve">u   </w:t>
-      </w:r>
-    </w:p>
-    <w:p>
-      <w:pPr>
-        <w:rPr>
-          <w:sz w:val="28"/>
-          <w:szCs w:val="28"/>
-        </w:rPr>
-      </w:pPr>
-      <w:r>
-        <w:rPr>
-          <w:sz w:val="28"/>
-          <w:szCs w:val="28"/>
-        </w:rPr>
-        <w:lastRenderedPageBreak/>
-        <w:t>1.History of internet (the evolution)</w:t>
-      </w:r>
-    </w:p>
-    <w:p>
-      <w:pPr>
-        <w:rPr>
-          <w:sz w:val="24"/>
-          <w:szCs w:val="24"/>
-        </w:rPr>
-      </w:pPr>
-      <w:r>
-        <w:rPr>
-          <w:sz w:val="24"/>
-          <w:szCs w:val="24"/>
-        </w:rPr>
-        <w:t xml:space="preserve">Before 1957 computers only worked on one task at a time. This is called Batch processing. </w:t>
-      </w:r>
-      <w:proofErr w:type="gramStart"/>
-      <w:r>
-        <w:rPr>
-          <w:sz w:val="24"/>
-          <w:szCs w:val="24"/>
-        </w:rPr>
-        <w:t>So</w:t>
-      </w:r>
-      <w:proofErr w:type="gramEnd"/>
-      <w:r>
-        <w:rPr>
-          <w:sz w:val="24"/>
-          <w:szCs w:val="24"/>
-        </w:rPr>
-        <w:t xml:space="preserve"> a way had to be found in order to connect them.</w:t>
-      </w:r>
-    </w:p>
-    <w:p>
-      <w:r>
-        <w:rPr>
-          <w:sz w:val="24"/>
-          <w:szCs w:val="24"/>
-        </w:rPr>
-        <w:t>In addition to the above</w:t>
-      </w:r>
-      <w:r>
-        <w:rPr>
-          <w:sz w:val="24"/>
-          <w:szCs w:val="24"/>
-        </w:rPr>
-        <w:t>,</w:t>
-      </w:r>
-      <w:r>
-        <w:rPr>
-          <w:sz w:val="24"/>
-          <w:szCs w:val="24"/>
-        </w:rPr>
-        <w:t xml:space="preserve"> the main catalyst for the formation of internet was the </w:t>
-      </w:r>
-      <w:r>
-        <w:rPr>
-          <w:sz w:val="24"/>
-          <w:szCs w:val="24"/>
-        </w:rPr>
-        <w:t>heating up of cold war. On October 1957 during cold war, the first unmanned satellite, sputnik1, was sent into the orbit by the Soviet Union. Because of this the “fear of Missile Gap”</w:t>
-      </w:r>
-      <w:r>
-        <w:t xml:space="preserve"> </w:t>
-      </w:r>
-      <w:r>
-        <w:t>emerged and this intern led to the birth of the ARPANET</w:t>
-      </w:r>
-      <w:r>
-        <w:t xml:space="preserve"> </w:t>
-      </w:r>
-      <w:r>
-        <w:t>(AMERICAN RESEARCH PROJECT AGENCY NETWORK) which is the forerunner of internet and the first wide area network founded by the U.S. Defen</w:t>
-      </w:r>
-      <w:r>
-        <w:t>se Department in 1960s.</w:t>
+        <w:t>emerged and this intern led to the birth of the ARPANET (AMERICAN RESEARCH PROJECT AGENCY NETWORK) which is the forerunner of internet and the first wide area network founded by the U.S. Defense Department in 1960s.</w:t>
       </w:r>
     </w:p>
     <w:p>
@@ -645,6 +621,109 @@
         </w:rPr>
         <w:t>The scientific, military, and commercial approaches of these concepts are the foundation for our modern internets. ARPANET is the most familiar of the above networks.</w:t>
       </w:r>
+    </w:p>
+    <w:p>
+      <w:pPr>
+        <w:rPr>
+          <w:sz w:val="24"/>
+          <w:szCs w:val="24"/>
+        </w:rPr>
+      </w:pPr>
+      <w:r>
+        <w:rPr>
+          <w:sz w:val="24"/>
+          <w:szCs w:val="24"/>
+        </w:rPr>
+        <w:t>In 1969, researchers for DARPA sent the first data between computers in Los Angeles and Stanford University in northern California. They were using ARPANET. The technology that would eventually evolve to the internet. By 1971, there were only 15 different nodes across the US connected to ARPANET. In 1972, electronic mail was introduced. By 1973, the transmission control protocol (TCP) and it established how the information flowed between computers.</w:t>
+      </w:r>
+    </w:p>
+    <w:p>
+      <w:pPr>
+        <w:rPr>
+          <w:sz w:val="24"/>
+          <w:szCs w:val="24"/>
+        </w:rPr>
+      </w:pPr>
+      <w:r>
+        <w:rPr>
+          <w:sz w:val="24"/>
+          <w:szCs w:val="24"/>
+        </w:rPr>
+        <w:t>From the mid1970s onward, international connection to ARPANET were introduced. In 1989, Sir Tim Berners-Lee invented the World Wide Web at the CERN Physics Laboratory in Switzerland, and company, the world, become the first commercial internet service provider in the united states.</w:t>
+      </w:r>
+    </w:p>
+    <w:p>
+      <w:pPr>
+        <w:rPr>
+          <w:sz w:val="24"/>
+          <w:szCs w:val="24"/>
+        </w:rPr>
+      </w:pPr>
+      <w:r>
+        <w:rPr>
+          <w:sz w:val="24"/>
+          <w:szCs w:val="24"/>
+        </w:rPr>
+        <w:t xml:space="preserve">In 1994, the very first search engine was launched, but at the time, there were only 2,738 websites. Which is very small compared to the current over billion websites. Soon after that companies like yahoo, WebCrawler, Lycos, InfoSeek and AltaVista all popped up and were competing for popularity, but most of these companies were affected by the </w:t>
+      </w:r>
+      <w:proofErr w:type="spellStart"/>
+      <w:r>
+        <w:rPr>
+          <w:sz w:val="24"/>
+          <w:szCs w:val="24"/>
+        </w:rPr>
+        <w:t>brusting</w:t>
+      </w:r>
+      <w:proofErr w:type="spellEnd"/>
+      <w:r>
+        <w:rPr>
+          <w:sz w:val="24"/>
+          <w:szCs w:val="24"/>
+        </w:rPr>
+        <w:t xml:space="preserve"> of the dot-com bubble and only one of them is still around today.</w:t>
+      </w:r>
+    </w:p>
+    <w:p>
+      <w:pPr>
+        <w:rPr>
+          <w:sz w:val="24"/>
+          <w:szCs w:val="24"/>
+        </w:rPr>
+      </w:pPr>
+      <w:r>
+        <w:rPr>
+          <w:sz w:val="24"/>
+          <w:szCs w:val="24"/>
+        </w:rPr>
+        <w:t>In 1996, Nokia released the first internet-enabled mobile phone. The period between the mid to late 1990’s was the time of the dot-com boom and what become known as the dot-com bubble. This was the period of extreme growth in the internet, and there was a lot of excessive speculation in the internet-related companies. In 2000, that dot-com bubble popped. Some companies failed and completely shut down and went out of the business.</w:t>
+      </w:r>
+    </w:p>
+    <w:p>
+      <w:pPr>
+        <w:rPr>
+          <w:sz w:val="24"/>
+          <w:szCs w:val="24"/>
+        </w:rPr>
+      </w:pPr>
+      <w:r>
+        <w:rPr>
+          <w:sz w:val="24"/>
+          <w:szCs w:val="24"/>
+        </w:rPr>
+        <w:lastRenderedPageBreak/>
+        <w:t>Following the dot-com crush, there was a period of reinvention. Web 2.0 emerged and this really revamped the way that the internet was used. Web 2.0 does not really talk speak to a technical specification, but it talks about the way which web pages designed and used.  A Web 2.0 website allows users to interact and collaborate with each other in a social media dialogue as creators of user-generated content in a virtual community. In 2012, 1 billion unique users appeared on Facebook. Today there are billions of people connected by mobile devices and they have unprecedented processing power and storage capacity, allowing unbelievable access to the knowledge that’s available around the world.</w:t>
+      </w:r>
+      <w:bookmarkEnd w:id="0"/>
+    </w:p>
+    <w:p>
+      <w:pPr>
+        <w:rPr>
+          <w:sz w:val="24"/>
+          <w:szCs w:val="24"/>
+        </w:rPr>
+      </w:pPr>
+      <w:bookmarkStart w:id="1" w:name="_GoBack"/>
+      <w:bookmarkEnd w:id="1"/>
     </w:p>
     <w:sectPr>
       <w:pgSz w:w="12240" w:h="15840"/>
@@ -1245,6 +1324,7 @@
   <w:style w:type="paragraph" w:default="1" w:styleId="Normal">
     <w:name w:val="Normal"/>
     <w:qFormat/>
+    <w:rsid w:val="00D91608"/>
   </w:style>
   <w:style w:type="character" w:default="1" w:styleId="DefaultParagraphFont">
     <w:name w:val="Default Paragraph Font"/>

</xml_diff>

<commit_message>
Answer for question number2 added
</commit_message>
<xml_diff>
--- a/Assignment1.docx
+++ b/Assignment1.docx
@@ -484,14 +484,14 @@
     <w:p>
       <w:pPr>
         <w:rPr>
-          <w:sz w:val="28"/>
-          <w:szCs w:val="28"/>
-        </w:rPr>
-      </w:pPr>
-      <w:r>
-        <w:rPr>
-          <w:sz w:val="28"/>
-          <w:szCs w:val="28"/>
+          <w:sz w:val="24"/>
+          <w:szCs w:val="24"/>
+        </w:rPr>
+      </w:pPr>
+      <w:r>
+        <w:rPr>
+          <w:sz w:val="24"/>
+          <w:szCs w:val="24"/>
         </w:rPr>
         <w:t>1.History of internet (the evolution)</w:t>
       </w:r>
@@ -528,22 +528,32 @@
       </w:r>
     </w:p>
     <w:p>
-      <w:r>
-        <w:rPr>
-          <w:sz w:val="24"/>
-          <w:szCs w:val="24"/>
-        </w:rPr>
-        <w:t>In addition to the above, the main catalyst for the formation of internet was the heating up of cold war. On October 1957 during cold war, the first unmanned satellite, sputnik1, was sent into the orbit by the Soviet Union. Because of this the “fear of Missile Gap”</w:t>
-      </w:r>
-      <w:r>
-        <w:t xml:space="preserve"> </w:t>
-      </w:r>
-      <w:r>
-        <w:t>emerged and this intern led to the birth of the ARPANET (AMERICAN RESEARCH PROJECT AGENCY NETWORK) which is the forerunner of internet and the first wide area network founded by the U.S. Defense Department in 1960s.</w:t>
-      </w:r>
-    </w:p>
-    <w:p>
-      <w:r>
+      <w:pPr>
+        <w:rPr>
+          <w:sz w:val="24"/>
+          <w:szCs w:val="24"/>
+        </w:rPr>
+      </w:pPr>
+      <w:r>
+        <w:rPr>
+          <w:sz w:val="24"/>
+          <w:szCs w:val="24"/>
+        </w:rPr>
+        <w:t>In addition to the above, the main catalyst for the formation of internet was the heating up of cold war. On October 1957 during cold war, the first unmanned satellite, sputnik1, was sent into the orbit by the Soviet Union. Because of this the “fear of Missile Gap” emerged and this intern led to the birth of the ARPANET (AMERICAN RESEARCH PROJECT AGENCY NETWORK) which is the forerunner of internet and the first wide area network founded by the U.S. Defense Department in 1960s.</w:t>
+      </w:r>
+    </w:p>
+    <w:p>
+      <w:pPr>
+        <w:rPr>
+          <w:sz w:val="24"/>
+          <w:szCs w:val="24"/>
+        </w:rPr>
+      </w:pPr>
+      <w:r>
+        <w:rPr>
+          <w:sz w:val="24"/>
+          <w:szCs w:val="24"/>
+        </w:rPr>
         <w:t>The three fundamental concepts to the history of internet in addition to ARPANET was:</w:t>
       </w:r>
     </w:p>
@@ -722,8 +732,987 @@
           <w:szCs w:val="24"/>
         </w:rPr>
       </w:pPr>
+    </w:p>
+    <w:p>
+      <w:pPr>
+        <w:rPr>
+          <w:sz w:val="24"/>
+          <w:szCs w:val="24"/>
+        </w:rPr>
+      </w:pPr>
+      <w:r>
+        <w:rPr>
+          <w:sz w:val="24"/>
+          <w:szCs w:val="24"/>
+        </w:rPr>
+        <w:t>2. View the 5 – 10 popular websites of your choice from web archive URL and put      your observation and assessment.</w:t>
+      </w:r>
+    </w:p>
+    <w:p>
+      <w:pPr>
+        <w:pStyle w:val="ListParagraph"/>
+        <w:numPr>
+          <w:ilvl w:val="0"/>
+          <w:numId w:val="4"/>
+        </w:numPr>
+        <w:rPr>
+          <w:b/>
+          <w:bCs/>
+          <w:sz w:val="24"/>
+          <w:szCs w:val="24"/>
+        </w:rPr>
+      </w:pPr>
+      <w:r>
+        <w:rPr>
+          <w:b/>
+          <w:bCs/>
+          <w:sz w:val="24"/>
+          <w:szCs w:val="24"/>
+        </w:rPr>
+        <w:t>Google</w:t>
+      </w:r>
+    </w:p>
+    <w:p>
+      <w:pPr>
+        <w:rPr>
+          <w:sz w:val="24"/>
+          <w:szCs w:val="24"/>
+        </w:rPr>
+      </w:pPr>
+      <w:r>
+        <w:rPr>
+          <w:sz w:val="24"/>
+          <w:szCs w:val="24"/>
+        </w:rPr>
+        <w:t>in 1996 google was initially nicknamed "</w:t>
+      </w:r>
+      <w:proofErr w:type="spellStart"/>
+      <w:r>
+        <w:rPr>
+          <w:sz w:val="24"/>
+          <w:szCs w:val="24"/>
+        </w:rPr>
+        <w:t>BackRub</w:t>
+      </w:r>
+      <w:proofErr w:type="spellEnd"/>
+      <w:r>
+        <w:rPr>
+          <w:sz w:val="24"/>
+          <w:szCs w:val="24"/>
+        </w:rPr>
+        <w:t xml:space="preserve">" by the founders. Launched officially on September 4, 1998, </w:t>
+      </w:r>
+      <w:r>
+        <w:rPr>
+          <w:sz w:val="24"/>
+          <w:szCs w:val="24"/>
+        </w:rPr>
+        <w:t>a</w:t>
+      </w:r>
+      <w:r>
+        <w:rPr>
+          <w:sz w:val="24"/>
+          <w:szCs w:val="24"/>
+        </w:rPr>
+        <w:t>nd it looks different from today in many aspects.</w:t>
+      </w:r>
+    </w:p>
+    <w:p>
+      <w:pPr>
+        <w:rPr>
+          <w:sz w:val="24"/>
+          <w:szCs w:val="24"/>
+        </w:rPr>
+      </w:pPr>
+      <w:r>
+        <w:rPr>
+          <w:sz w:val="24"/>
+          <w:szCs w:val="24"/>
+        </w:rPr>
+        <w:t xml:space="preserve">its logos were Google BETA. there </w:t>
+      </w:r>
+      <w:proofErr w:type="gramStart"/>
+      <w:r>
+        <w:rPr>
+          <w:sz w:val="24"/>
+          <w:szCs w:val="24"/>
+        </w:rPr>
+        <w:t>were</w:t>
+      </w:r>
+      <w:proofErr w:type="gramEnd"/>
+      <w:r>
+        <w:rPr>
+          <w:sz w:val="24"/>
+          <w:szCs w:val="24"/>
+        </w:rPr>
+        <w:t xml:space="preserve"> list of links like help, About Google and the like on the center part of the page. on the righthand side there was a text area used to accept users email who want to subscribe it. and on the </w:t>
+      </w:r>
+      <w:proofErr w:type="gramStart"/>
+      <w:r>
+        <w:rPr>
+          <w:sz w:val="24"/>
+          <w:szCs w:val="24"/>
+        </w:rPr>
+        <w:t>left</w:t>
+      </w:r>
+      <w:r>
+        <w:rPr>
+          <w:sz w:val="24"/>
+          <w:szCs w:val="24"/>
+        </w:rPr>
+        <w:t xml:space="preserve"> </w:t>
+      </w:r>
+      <w:r>
+        <w:rPr>
+          <w:sz w:val="24"/>
+          <w:szCs w:val="24"/>
+        </w:rPr>
+        <w:t>hand</w:t>
+      </w:r>
+      <w:proofErr w:type="gramEnd"/>
+      <w:r>
+        <w:rPr>
+          <w:sz w:val="24"/>
+          <w:szCs w:val="24"/>
+        </w:rPr>
+        <w:t xml:space="preserve"> side there was prototype link </w:t>
+      </w:r>
+      <w:proofErr w:type="spellStart"/>
+      <w:r>
+        <w:rPr>
+          <w:sz w:val="24"/>
+          <w:szCs w:val="24"/>
+        </w:rPr>
+        <w:t>stanford</w:t>
+      </w:r>
+      <w:proofErr w:type="spellEnd"/>
+      <w:r>
+        <w:rPr>
+          <w:sz w:val="24"/>
+          <w:szCs w:val="24"/>
+        </w:rPr>
+        <w:t xml:space="preserve"> search and Linux search</w:t>
+      </w:r>
+    </w:p>
+    <w:p>
+      <w:pPr>
+        <w:rPr>
+          <w:sz w:val="24"/>
+          <w:szCs w:val="24"/>
+        </w:rPr>
+      </w:pPr>
+      <w:r>
+        <w:rPr>
+          <w:sz w:val="24"/>
+          <w:szCs w:val="24"/>
+        </w:rPr>
+        <w:t xml:space="preserve">in 1999, the word BETA was removed from the logo and also links that were below the input area were all removed while links with the name </w:t>
+      </w:r>
+      <w:proofErr w:type="spellStart"/>
+      <w:r>
+        <w:rPr>
+          <w:sz w:val="24"/>
+          <w:szCs w:val="24"/>
+        </w:rPr>
+        <w:t>Jobs@Google</w:t>
+      </w:r>
+      <w:proofErr w:type="spellEnd"/>
+      <w:r>
+        <w:rPr>
+          <w:sz w:val="24"/>
+          <w:szCs w:val="24"/>
+        </w:rPr>
+        <w:t xml:space="preserve"> and About google added at the top right corner. These changes were resulted in a page which have simple looking and attractive.</w:t>
+      </w:r>
+    </w:p>
+    <w:p>
+      <w:pPr>
+        <w:rPr>
+          <w:sz w:val="24"/>
+          <w:szCs w:val="24"/>
+        </w:rPr>
+      </w:pPr>
+      <w:r>
+        <w:rPr>
+          <w:sz w:val="24"/>
+          <w:szCs w:val="24"/>
+        </w:rPr>
+        <w:t>in 2000 the links that were at the top was placed at the bottom of the page and additional links like Advertise with us, and links to google in different language were added.</w:t>
+      </w:r>
+    </w:p>
+    <w:p>
+      <w:pPr>
+        <w:rPr>
+          <w:sz w:val="24"/>
+          <w:szCs w:val="24"/>
+        </w:rPr>
+      </w:pPr>
+      <w:r>
+        <w:rPr>
+          <w:sz w:val="24"/>
+          <w:szCs w:val="24"/>
+        </w:rPr>
+        <w:t>from 2002 on there were no major changes. there was basically a change in a location of navigation bars and the logos which results in overall cleaner look from time to time. By the end of 2003 the logo flattened out entirely. And now it's gotten a lot more minimalistic look which is very cleaner than ever.</w:t>
+      </w:r>
+    </w:p>
+    <w:p>
+      <w:pPr>
+        <w:rPr>
+          <w:sz w:val="24"/>
+          <w:szCs w:val="24"/>
+        </w:rPr>
+      </w:pPr>
+    </w:p>
+    <w:p>
+      <w:pPr>
+        <w:rPr>
+          <w:sz w:val="24"/>
+          <w:szCs w:val="24"/>
+        </w:rPr>
+      </w:pPr>
+    </w:p>
+    <w:p>
+      <w:pPr>
+        <w:rPr>
+          <w:sz w:val="24"/>
+          <w:szCs w:val="24"/>
+        </w:rPr>
+      </w:pPr>
+    </w:p>
+    <w:p>
+      <w:pPr>
+        <w:rPr>
+          <w:sz w:val="24"/>
+          <w:szCs w:val="24"/>
+        </w:rPr>
+      </w:pPr>
+    </w:p>
+    <w:p>
+      <w:pPr>
+        <w:rPr>
+          <w:sz w:val="24"/>
+          <w:szCs w:val="24"/>
+        </w:rPr>
+      </w:pPr>
+    </w:p>
+    <w:p>
+      <w:pPr>
+        <w:pStyle w:val="ListParagraph"/>
+        <w:numPr>
+          <w:ilvl w:val="0"/>
+          <w:numId w:val="4"/>
+        </w:numPr>
+        <w:rPr>
+          <w:b/>
+          <w:bCs/>
+          <w:sz w:val="24"/>
+          <w:szCs w:val="24"/>
+        </w:rPr>
+      </w:pPr>
+      <w:r>
+        <w:rPr>
+          <w:b/>
+          <w:bCs/>
+          <w:sz w:val="24"/>
+          <w:szCs w:val="24"/>
+        </w:rPr>
+        <w:lastRenderedPageBreak/>
+        <w:t>Facebook</w:t>
+      </w:r>
+    </w:p>
+    <w:p>
+      <w:pPr>
+        <w:rPr>
+          <w:sz w:val="24"/>
+          <w:szCs w:val="24"/>
+        </w:rPr>
+      </w:pPr>
+      <w:r>
+        <w:rPr>
+          <w:sz w:val="24"/>
+          <w:szCs w:val="24"/>
+        </w:rPr>
+        <w:t>Facebook is a social networking service launched as The Facebook on February 4, 2004. by 2005 it grew to support more than 800 college networks.</w:t>
+      </w:r>
+    </w:p>
+    <w:p>
+      <w:pPr>
+        <w:rPr>
+          <w:sz w:val="24"/>
+          <w:szCs w:val="24"/>
+        </w:rPr>
+      </w:pPr>
+      <w:r>
+        <w:rPr>
+          <w:sz w:val="24"/>
+          <w:szCs w:val="24"/>
+        </w:rPr>
+        <w:t>In 2005, a profile on The Facebook had many of the details we might find on today's Facebook profile, but still had a very My Space vibe.</w:t>
+      </w:r>
+    </w:p>
+    <w:p>
+      <w:pPr>
+        <w:rPr>
+          <w:sz w:val="24"/>
+          <w:szCs w:val="24"/>
+        </w:rPr>
+      </w:pPr>
+    </w:p>
+    <w:p>
+      <w:pPr>
+        <w:rPr>
+          <w:sz w:val="24"/>
+          <w:szCs w:val="24"/>
+        </w:rPr>
+      </w:pPr>
+      <w:r>
+        <w:rPr>
+          <w:sz w:val="24"/>
+          <w:szCs w:val="24"/>
+        </w:rPr>
+        <w:t>On Sept 20, 2005 thefacebook.com officially dropped the "the" and became Facebook, paving the way for this 2006 design, complete with larger photo and a font that was a bit more pleasing to the eye.</w:t>
+      </w:r>
+    </w:p>
+    <w:p>
+      <w:pPr>
+        <w:rPr>
+          <w:sz w:val="24"/>
+          <w:szCs w:val="24"/>
+        </w:rPr>
+      </w:pPr>
+      <w:r>
+        <w:rPr>
+          <w:sz w:val="24"/>
+          <w:szCs w:val="24"/>
+        </w:rPr>
+        <w:t>One year later, Facebook got a more adult makeover, which included the addition of the Mini-Feed, or a timeline of a friend's Facebook activity directly on their profile. Several weeks after the Mini-Feed went live, Facebook moved beyond schools and opened to anyone with an email address.</w:t>
+      </w:r>
+    </w:p>
+    <w:p>
+      <w:pPr>
+        <w:rPr>
+          <w:sz w:val="24"/>
+          <w:szCs w:val="24"/>
+        </w:rPr>
+      </w:pPr>
+      <w:r>
+        <w:rPr>
+          <w:sz w:val="24"/>
+          <w:szCs w:val="24"/>
+        </w:rPr>
+        <w:t>in 2008, Summer 2008 was the dawn of "new Facebook," which included a cleaner menu bar up top, as well as tabs that separated our activity and other profile data.</w:t>
+      </w:r>
+    </w:p>
+    <w:p>
+      <w:pPr>
+        <w:rPr>
+          <w:sz w:val="24"/>
+          <w:szCs w:val="24"/>
+        </w:rPr>
+      </w:pPr>
+      <w:r>
+        <w:rPr>
+          <w:sz w:val="24"/>
+          <w:szCs w:val="24"/>
+        </w:rPr>
+        <w:t>By March 2009, Facebook also rolled out a new homepage. It added the Publisher tool from user profiles to the main homepage to let you post links, photos, videos, or write a note without an extra click.</w:t>
+      </w:r>
+    </w:p>
+    <w:p>
+      <w:pPr>
+        <w:rPr>
+          <w:sz w:val="24"/>
+          <w:szCs w:val="24"/>
+        </w:rPr>
+      </w:pPr>
+      <w:r>
+        <w:rPr>
+          <w:sz w:val="24"/>
+          <w:szCs w:val="24"/>
+        </w:rPr>
+        <w:t>In 2010, it was time for another makeover. Probably the most interesting change was the array of photos that appeared near the top of the page.</w:t>
+      </w:r>
+    </w:p>
+    <w:p>
+      <w:pPr>
+        <w:rPr>
+          <w:sz w:val="24"/>
+          <w:szCs w:val="24"/>
+        </w:rPr>
+      </w:pPr>
+      <w:r>
+        <w:rPr>
+          <w:sz w:val="24"/>
+          <w:szCs w:val="24"/>
+        </w:rPr>
+        <w:t>The launch of the Open Graph in 2010 added activity outside of Facebook to the timeline. It had to be approved by the user, but some people didn't realize they were sharing their activity on sites like Vevo, Spotify, or Hulu, leading to some embarrassing revelations.</w:t>
+      </w:r>
+    </w:p>
+    <w:p>
+      <w:pPr>
+        <w:rPr>
+          <w:sz w:val="24"/>
+          <w:szCs w:val="24"/>
+        </w:rPr>
+      </w:pPr>
+      <w:r>
+        <w:rPr>
+          <w:sz w:val="24"/>
+          <w:szCs w:val="24"/>
+        </w:rPr>
+        <w:t>In early 2012, Facebook rolled out a new photo viewer that displayed larger photos with comments and ads shifted to the right-hand side when expanded.</w:t>
+      </w:r>
+      <w:r>
+        <w:rPr>
+          <w:sz w:val="24"/>
+          <w:szCs w:val="24"/>
+        </w:rPr>
+        <w:t xml:space="preserve"> </w:t>
+      </w:r>
+      <w:r>
+        <w:rPr>
+          <w:sz w:val="24"/>
+          <w:szCs w:val="24"/>
+        </w:rPr>
+        <w:t>In March 2013, Timeline got a small update. Specifically, the social network introduced better ways for apps to appear on Timeline, improved controls for users, and streamlined tools for setting up Open Graph</w:t>
+      </w:r>
+    </w:p>
+    <w:p>
+      <w:pPr>
+        <w:rPr>
+          <w:sz w:val="24"/>
+          <w:szCs w:val="24"/>
+        </w:rPr>
+      </w:pPr>
+    </w:p>
+    <w:p>
+      <w:pPr>
+        <w:rPr>
+          <w:sz w:val="24"/>
+          <w:szCs w:val="24"/>
+        </w:rPr>
+      </w:pPr>
+      <w:r>
+        <w:rPr>
+          <w:sz w:val="24"/>
+          <w:szCs w:val="24"/>
+        </w:rPr>
+        <w:t>In the last few year</w:t>
+      </w:r>
+      <w:r>
+        <w:rPr>
+          <w:sz w:val="24"/>
+          <w:szCs w:val="24"/>
+        </w:rPr>
+        <w:t>s</w:t>
+      </w:r>
+      <w:r>
+        <w:rPr>
+          <w:sz w:val="24"/>
+          <w:szCs w:val="24"/>
+        </w:rPr>
+        <w:t>, Facebook has taken a few queues from Twitter, including hashtags, verified accounts, and ...</w:t>
+      </w:r>
+    </w:p>
+    <w:p>
+      <w:pPr>
+        <w:rPr>
+          <w:sz w:val="24"/>
+          <w:szCs w:val="24"/>
+        </w:rPr>
+      </w:pPr>
+      <w:r>
+        <w:rPr>
+          <w:sz w:val="24"/>
+          <w:szCs w:val="24"/>
+        </w:rPr>
+        <w:t>... trending topics, which rolled out earlier this month.</w:t>
+      </w:r>
+    </w:p>
+    <w:p>
+      <w:pPr>
+        <w:rPr>
+          <w:sz w:val="24"/>
+          <w:szCs w:val="24"/>
+        </w:rPr>
+      </w:pPr>
+    </w:p>
+    <w:p>
+      <w:pPr>
+        <w:rPr>
+          <w:sz w:val="24"/>
+          <w:szCs w:val="24"/>
+        </w:rPr>
+      </w:pPr>
+    </w:p>
+    <w:p>
+      <w:pPr>
+        <w:pStyle w:val="ListParagraph"/>
+        <w:numPr>
+          <w:ilvl w:val="0"/>
+          <w:numId w:val="4"/>
+        </w:numPr>
+        <w:rPr>
+          <w:b/>
+          <w:bCs/>
+          <w:sz w:val="24"/>
+          <w:szCs w:val="24"/>
+        </w:rPr>
+      </w:pPr>
+      <w:r>
+        <w:rPr>
+          <w:b/>
+          <w:bCs/>
+          <w:sz w:val="24"/>
+          <w:szCs w:val="24"/>
+        </w:rPr>
+        <w:lastRenderedPageBreak/>
+        <w:t>Twitter</w:t>
+      </w:r>
+    </w:p>
+    <w:p>
+      <w:pPr>
+        <w:rPr>
+          <w:sz w:val="24"/>
+          <w:szCs w:val="24"/>
+        </w:rPr>
+      </w:pPr>
+      <w:r>
+        <w:rPr>
+          <w:sz w:val="24"/>
+          <w:szCs w:val="24"/>
+        </w:rPr>
+        <w:t xml:space="preserve">The first Tweet was published on March 21, 2006 when Jack Dorsey, co-founder of Twitter, published a message, "just setting up my </w:t>
+      </w:r>
+      <w:proofErr w:type="spellStart"/>
+      <w:r>
+        <w:rPr>
+          <w:sz w:val="24"/>
+          <w:szCs w:val="24"/>
+        </w:rPr>
+        <w:t>twttr</w:t>
+      </w:r>
+      <w:proofErr w:type="spellEnd"/>
+      <w:r>
+        <w:rPr>
+          <w:sz w:val="24"/>
+          <w:szCs w:val="24"/>
+        </w:rPr>
+        <w:t>".</w:t>
+      </w:r>
+    </w:p>
+    <w:p>
+      <w:pPr>
+        <w:rPr>
+          <w:sz w:val="24"/>
+          <w:szCs w:val="24"/>
+        </w:rPr>
+      </w:pPr>
+      <w:r>
+        <w:rPr>
+          <w:sz w:val="24"/>
+          <w:szCs w:val="24"/>
+        </w:rPr>
+        <w:t xml:space="preserve">June 2009: Twitter introduces verified accounts, after many </w:t>
+      </w:r>
+      <w:proofErr w:type="gramStart"/>
+      <w:r>
+        <w:rPr>
+          <w:sz w:val="24"/>
+          <w:szCs w:val="24"/>
+        </w:rPr>
+        <w:t>high</w:t>
+      </w:r>
+      <w:r>
+        <w:rPr>
+          <w:sz w:val="24"/>
+          <w:szCs w:val="24"/>
+        </w:rPr>
+        <w:t xml:space="preserve"> p</w:t>
+      </w:r>
+      <w:r>
+        <w:rPr>
+          <w:sz w:val="24"/>
+          <w:szCs w:val="24"/>
+        </w:rPr>
+        <w:t>rofile</w:t>
+      </w:r>
+      <w:proofErr w:type="gramEnd"/>
+      <w:r>
+        <w:rPr>
+          <w:sz w:val="24"/>
+          <w:szCs w:val="24"/>
+        </w:rPr>
+        <w:t xml:space="preserve"> celebrities had complained impersonation on Twitter.in this year it adds hyperlinks to #hashtags and around the end of 2009 twitter introduces retweeting so users could do so easily.</w:t>
+      </w:r>
+    </w:p>
+    <w:p>
+      <w:pPr>
+        <w:rPr>
+          <w:sz w:val="24"/>
+          <w:szCs w:val="24"/>
+        </w:rPr>
+      </w:pPr>
+      <w:r>
+        <w:rPr>
+          <w:sz w:val="24"/>
+          <w:szCs w:val="24"/>
+        </w:rPr>
+        <w:t>in 2010: Twitter delivers "New Twitter" - the largest update to the website’s interface to date. The design had a complete upheaval, with videos and photos now viewable within Twitter. This in turn make Links pasted into a tweet to have a content preview, image or video of the link. This made the content being shared by URL a lot more dynamic and engaging</w:t>
+      </w:r>
       <w:bookmarkStart w:id="1" w:name="_GoBack"/>
       <w:bookmarkEnd w:id="1"/>
+    </w:p>
+    <w:p>
+      <w:pPr>
+        <w:rPr>
+          <w:sz w:val="24"/>
+          <w:szCs w:val="24"/>
+        </w:rPr>
+      </w:pPr>
+      <w:r>
+        <w:rPr>
+          <w:sz w:val="24"/>
+          <w:szCs w:val="24"/>
+        </w:rPr>
+        <w:t>In January, 2013: Twitter launches Vine, an app that allowed users to shoot and share six second looping videos. Videos were viewable in Twitter. The Vine experiment was an interesting one, with the intention for the platform to be as a way to capture “casual moments in their [users] lives and share them with friends.” Animated GIFs were finally able to be shared and viewed across all of Twitter’s platforms (desktop, mobile and app).</w:t>
+      </w:r>
+    </w:p>
+    <w:p>
+      <w:pPr>
+        <w:rPr>
+          <w:sz w:val="24"/>
+          <w:szCs w:val="24"/>
+        </w:rPr>
+      </w:pPr>
+    </w:p>
+    <w:p>
+      <w:pPr>
+        <w:rPr>
+          <w:sz w:val="24"/>
+          <w:szCs w:val="24"/>
+        </w:rPr>
+      </w:pPr>
+      <w:r>
+        <w:rPr>
+          <w:sz w:val="24"/>
+          <w:szCs w:val="24"/>
+        </w:rPr>
+        <w:t>in 2015, Periscope, an app that allows live streaming, was acquired by Twitter. This highlighted a growing trend for live streaming across social media. Twitter introduced poll questions to their Tweets, offering users an opportunity to ask polling questions with up to 4 possible answers. On December 2017: The character limit of tweets increased from 140 to 280. Twitter introduces a plus button to create threaded tweets easily. Just a month after increasing the character limit.</w:t>
+      </w:r>
+    </w:p>
+    <w:p>
+      <w:pPr>
+        <w:rPr>
+          <w:sz w:val="24"/>
+          <w:szCs w:val="24"/>
+        </w:rPr>
+      </w:pPr>
+      <w:r>
+        <w:rPr>
+          <w:sz w:val="24"/>
+          <w:szCs w:val="24"/>
+        </w:rPr>
+        <w:t>in 2019: a new update is performed to the websites. The update is designed to make it easier to move around Twitter. ... With the update, the new navigation menu includes: Home, Explore, Notifications, Messages, Bookmarks, Lists, Profile and More — the latter, a menu where you'll find things like Moments, Twitter's ad tools, Settings and other features.</w:t>
+      </w:r>
+    </w:p>
+    <w:p>
+      <w:pPr>
+        <w:pStyle w:val="ListParagraph"/>
+        <w:numPr>
+          <w:ilvl w:val="0"/>
+          <w:numId w:val="4"/>
+        </w:numPr>
+        <w:rPr>
+          <w:b/>
+          <w:bCs/>
+          <w:sz w:val="24"/>
+          <w:szCs w:val="24"/>
+        </w:rPr>
+      </w:pPr>
+      <w:r>
+        <w:rPr>
+          <w:b/>
+          <w:bCs/>
+          <w:sz w:val="24"/>
+          <w:szCs w:val="24"/>
+        </w:rPr>
+        <w:t>YouTube</w:t>
+      </w:r>
+    </w:p>
+    <w:p>
+      <w:pPr>
+        <w:spacing w:line="360" w:lineRule="auto"/>
+        <w:jc w:val="both"/>
+        <w:rPr>
+          <w:rFonts w:ascii="Times New Roman" w:hAnsi="Times New Roman" w:cs="Times New Roman"/>
+          <w:sz w:val="24"/>
+          <w:szCs w:val="24"/>
+        </w:rPr>
+      </w:pPr>
+      <w:r>
+        <w:rPr>
+          <w:rFonts w:ascii="Times New Roman" w:hAnsi="Times New Roman" w:cs="Times New Roman"/>
+          <w:sz w:val="24"/>
+          <w:szCs w:val="24"/>
+        </w:rPr>
+        <w:t>Created in the 2005. It is video sharing platform and owned by google. The first video upload in this platform was ‘Me at The Zoo’. YouTube is one of the popular websites.</w:t>
+      </w:r>
+    </w:p>
+    <w:p>
+      <w:pPr>
+        <w:spacing w:line="360" w:lineRule="auto"/>
+        <w:jc w:val="both"/>
+        <w:rPr>
+          <w:rFonts w:ascii="Times New Roman" w:hAnsi="Times New Roman" w:cs="Times New Roman"/>
+          <w:sz w:val="24"/>
+          <w:szCs w:val="24"/>
+        </w:rPr>
+      </w:pPr>
+      <w:r>
+        <w:rPr>
+          <w:rFonts w:ascii="Times New Roman" w:hAnsi="Times New Roman" w:cs="Times New Roman"/>
+          <w:sz w:val="24"/>
+          <w:szCs w:val="24"/>
+        </w:rPr>
+        <w:t xml:space="preserve">The first YouTube that released in 2005 was having gray background picture, animated YouTube name, search field, navigation bar, taskbar and list of videos, and the videos was aligned horizontally in a row. The way they used the full width of the window makes it good. In the same year they changed the page and the background changed to white, and also added some margin from left and right of the window. It also allows to see users who are online. It possible to invite </w:t>
+      </w:r>
+      <w:r>
+        <w:rPr>
+          <w:rFonts w:ascii="Times New Roman" w:hAnsi="Times New Roman" w:cs="Times New Roman"/>
+          <w:sz w:val="24"/>
+          <w:szCs w:val="24"/>
+        </w:rPr>
+        <w:lastRenderedPageBreak/>
+        <w:t xml:space="preserve">people to watch your video. the video contains some description part about the content of that video. In 2006 the page progressed to a better look. In the sidebar it provides a choice of video contents according their time, rate, category or language. It allows to </w:t>
+      </w:r>
+      <w:proofErr w:type="spellStart"/>
+      <w:r>
+        <w:rPr>
+          <w:rFonts w:ascii="Times New Roman" w:hAnsi="Times New Roman" w:cs="Times New Roman"/>
+          <w:sz w:val="24"/>
+          <w:szCs w:val="24"/>
+        </w:rPr>
+        <w:t>rated</w:t>
+      </w:r>
+      <w:proofErr w:type="spellEnd"/>
+      <w:r>
+        <w:rPr>
+          <w:rFonts w:ascii="Times New Roman" w:hAnsi="Times New Roman" w:cs="Times New Roman"/>
+          <w:sz w:val="24"/>
+          <w:szCs w:val="24"/>
+        </w:rPr>
+        <w:t xml:space="preserve"> the videos. </w:t>
+      </w:r>
+    </w:p>
+    <w:p>
+      <w:pPr>
+        <w:spacing w:line="360" w:lineRule="auto"/>
+        <w:jc w:val="both"/>
+        <w:rPr>
+          <w:rFonts w:ascii="Times New Roman" w:hAnsi="Times New Roman" w:cs="Times New Roman"/>
+          <w:sz w:val="24"/>
+          <w:szCs w:val="24"/>
+        </w:rPr>
+      </w:pPr>
+      <w:r>
+        <w:rPr>
+          <w:rFonts w:ascii="Times New Roman" w:hAnsi="Times New Roman" w:cs="Times New Roman"/>
+          <w:sz w:val="24"/>
+          <w:szCs w:val="24"/>
+        </w:rPr>
+        <w:t>In 2010 the page still is with white background and the navigation bar was changed from the previous versions.  In 2012 the page was having nice and better look. It come with black background in the sidebar layout and all links style well so they can have a better look. The navigation bar and the taskbar were having nice placement and well styled background set up. The drawback is that the original color and feature of the link tags not changed.</w:t>
+      </w:r>
+    </w:p>
+    <w:p>
+      <w:pPr>
+        <w:spacing w:line="360" w:lineRule="auto"/>
+        <w:jc w:val="both"/>
+        <w:rPr>
+          <w:rFonts w:ascii="Times New Roman" w:hAnsi="Times New Roman" w:cs="Times New Roman"/>
+          <w:sz w:val="24"/>
+          <w:szCs w:val="24"/>
+        </w:rPr>
+      </w:pPr>
+      <w:r>
+        <w:rPr>
+          <w:rFonts w:ascii="Times New Roman" w:hAnsi="Times New Roman" w:cs="Times New Roman"/>
+          <w:sz w:val="24"/>
+          <w:szCs w:val="24"/>
+        </w:rPr>
+        <w:t xml:space="preserve">In 2014 the arrangement of the videos was well developed and the sidebar also become so convenient. The subscription button also began to appear under each YouTube videos. after this they update some contains. The added black effect beside the white one. </w:t>
+      </w:r>
+    </w:p>
+    <w:p>
+      <w:pPr>
+        <w:spacing w:line="360" w:lineRule="auto"/>
+        <w:jc w:val="both"/>
+        <w:rPr>
+          <w:rFonts w:ascii="Times New Roman" w:hAnsi="Times New Roman" w:cs="Times New Roman"/>
+          <w:sz w:val="24"/>
+          <w:szCs w:val="24"/>
+        </w:rPr>
+      </w:pPr>
+    </w:p>
+    <w:p>
+      <w:pPr>
+        <w:pStyle w:val="ListParagraph"/>
+        <w:numPr>
+          <w:ilvl w:val="0"/>
+          <w:numId w:val="4"/>
+        </w:numPr>
+        <w:spacing w:line="360" w:lineRule="auto"/>
+        <w:jc w:val="both"/>
+        <w:rPr>
+          <w:rFonts w:ascii="Times New Roman" w:hAnsi="Times New Roman" w:cs="Times New Roman"/>
+          <w:sz w:val="24"/>
+          <w:szCs w:val="24"/>
+        </w:rPr>
+      </w:pPr>
+      <w:r>
+        <w:rPr>
+          <w:rFonts w:ascii="Times New Roman" w:hAnsi="Times New Roman" w:cs="Times New Roman"/>
+          <w:sz w:val="24"/>
+          <w:szCs w:val="24"/>
+        </w:rPr>
+        <w:t>Amazon</w:t>
+      </w:r>
+    </w:p>
+    <w:p>
+      <w:pPr>
+        <w:rPr>
+          <w:rFonts w:ascii="Times New Roman" w:hAnsi="Times New Roman" w:cs="Times New Roman"/>
+          <w:sz w:val="24"/>
+          <w:szCs w:val="24"/>
+        </w:rPr>
+      </w:pPr>
+      <w:r>
+        <w:rPr>
+          <w:rFonts w:ascii="Times New Roman" w:hAnsi="Times New Roman" w:cs="Times New Roman"/>
+          <w:sz w:val="24"/>
+          <w:szCs w:val="24"/>
+        </w:rPr>
+        <w:t xml:space="preserve">Amazon is an online shopping website. It was launched around 1990s. At current amazon is the first choice for an online shopping more than any other website. </w:t>
+      </w:r>
+    </w:p>
+    <w:p>
+      <w:pPr>
+        <w:rPr>
+          <w:sz w:val="24"/>
+          <w:szCs w:val="24"/>
+        </w:rPr>
+      </w:pPr>
+      <w:r>
+        <w:rPr>
+          <w:sz w:val="24"/>
+          <w:szCs w:val="24"/>
+        </w:rPr>
+        <w:t xml:space="preserve">In 1999 the first amazon page was nice. The arrangement and the way the link tags styled it made the page to look good. The web page covers the way window and the background color was white, there were navigation bar, task bar, sidebars was included. In the content section there is list of items to be sold. </w:t>
+      </w:r>
+    </w:p>
+    <w:p>
+      <w:pPr>
+        <w:tabs>
+          <w:tab w:val="left" w:pos="2459"/>
+        </w:tabs>
+        <w:rPr>
+          <w:sz w:val="24"/>
+          <w:szCs w:val="24"/>
+        </w:rPr>
+      </w:pPr>
+      <w:r>
+        <w:rPr>
+          <w:sz w:val="24"/>
+          <w:szCs w:val="24"/>
+        </w:rPr>
+        <w:t xml:space="preserve">In 2004 website started to sell jewelries. In 2005 image begins to used more and more to as icon for the goods to be sold. </w:t>
+      </w:r>
+    </w:p>
+    <w:p>
+      <w:pPr>
+        <w:tabs>
+          <w:tab w:val="left" w:pos="2459"/>
+        </w:tabs>
+        <w:rPr>
+          <w:rFonts w:ascii="Times New Roman" w:eastAsiaTheme="majorEastAsia" w:hAnsi="Times New Roman" w:cs="Times New Roman"/>
+          <w:color w:val="2F5496" w:themeColor="accent1" w:themeShade="BF"/>
+          <w:sz w:val="26"/>
+          <w:szCs w:val="26"/>
+        </w:rPr>
+      </w:pPr>
+      <w:r>
+        <w:rPr>
+          <w:sz w:val="24"/>
+          <w:szCs w:val="24"/>
+        </w:rPr>
+        <w:t>In those next it shows more improvement in its layout and adding image of items to be sold. As the year does the began to give full description about items with price.</w:t>
+      </w:r>
+      <w:r>
+        <w:rPr>
+          <w:rFonts w:ascii="Times New Roman" w:eastAsiaTheme="majorEastAsia" w:hAnsi="Times New Roman" w:cs="Times New Roman"/>
+          <w:color w:val="2F5496" w:themeColor="accent1" w:themeShade="BF"/>
+          <w:sz w:val="26"/>
+          <w:szCs w:val="26"/>
+        </w:rPr>
+        <w:t xml:space="preserve"> </w:t>
+      </w:r>
+    </w:p>
+    <w:p>
+      <w:pPr>
+        <w:tabs>
+          <w:tab w:val="left" w:pos="2459"/>
+        </w:tabs>
+        <w:rPr>
+          <w:rFonts w:ascii="Times New Roman" w:eastAsiaTheme="majorEastAsia" w:hAnsi="Times New Roman" w:cs="Times New Roman"/>
+          <w:color w:val="2F5496" w:themeColor="accent1" w:themeShade="BF"/>
+          <w:sz w:val="26"/>
+          <w:szCs w:val="26"/>
+        </w:rPr>
+      </w:pPr>
+    </w:p>
+    <w:p>
+      <w:pPr>
+        <w:tabs>
+          <w:tab w:val="left" w:pos="2459"/>
+        </w:tabs>
+        <w:rPr>
+          <w:rFonts w:ascii="Times New Roman" w:eastAsiaTheme="majorEastAsia" w:hAnsi="Times New Roman" w:cs="Times New Roman"/>
+          <w:color w:val="2F5496" w:themeColor="accent1" w:themeShade="BF"/>
+          <w:sz w:val="26"/>
+          <w:szCs w:val="26"/>
+        </w:rPr>
+      </w:pPr>
+    </w:p>
+    <w:p>
+      <w:pPr>
+        <w:spacing w:line="360" w:lineRule="auto"/>
+        <w:jc w:val="both"/>
+        <w:rPr>
+          <w:rFonts w:ascii="Times New Roman" w:hAnsi="Times New Roman" w:cs="Times New Roman"/>
+          <w:sz w:val="24"/>
+          <w:szCs w:val="24"/>
+        </w:rPr>
+      </w:pPr>
+    </w:p>
+    <w:p>
+      <w:pPr>
+        <w:rPr>
+          <w:b/>
+          <w:bCs/>
+          <w:sz w:val="32"/>
+          <w:szCs w:val="32"/>
+        </w:rPr>
+      </w:pPr>
+    </w:p>
+    <w:p>
+      <w:pPr>
+        <w:rPr>
+          <w:b/>
+          <w:bCs/>
+          <w:sz w:val="24"/>
+          <w:szCs w:val="24"/>
+        </w:rPr>
+      </w:pPr>
     </w:p>
     <w:sectPr>
       <w:pgSz w:w="12240" w:h="15840"/>
@@ -738,6 +1727,232 @@
 <file path=word/numbering.xml><?xml version="1.0" encoding="utf-8"?>
 <w:numbering xmlns:wpc="http://schemas.microsoft.com/office/word/2010/wordprocessingCanvas" xmlns:cx="http://schemas.microsoft.com/office/drawing/2014/chartex" xmlns:cx1="http://schemas.microsoft.com/office/drawing/2015/9/8/chartex" xmlns:cx2="http://schemas.microsoft.com/office/drawing/2015/10/21/chartex" xmlns:cx3="http://schemas.microsoft.com/office/drawing/2016/5/9/chartex" xmlns:cx4="http://schemas.microsoft.com/office/drawing/2016/5/10/chartex" xmlns:cx5="http://schemas.microsoft.com/office/drawing/2016/5/11/chartex" xmlns:cx6="http://schemas.microsoft.com/office/drawing/2016/5/12/chartex" xmlns:cx7="http://schemas.microsoft.com/office/drawing/2016/5/13/chartex" xmlns:cx8="http://schemas.microsoft.com/office/drawing/2016/5/14/chartex" xmlns:mc="http://schemas.openxmlformats.org/markup-compatibility/2006" xmlns:aink="http://schemas.microsoft.com/office/drawing/2016/ink" xmlns:am3d="http://schemas.microsoft.com/office/drawing/2017/model3d" xmlns:o="urn:schemas-microsoft-com:office:office" xmlns:r="http://schemas.openxmlformats.org/officeDocument/2006/relationships" xmlns:m="http://schemas.openxmlformats.org/officeDocument/2006/math" xmlns:v="urn:schemas-microsoft-com:vml" xmlns:wp14="http://schemas.microsoft.com/office/word/2010/wordprocessingDrawing" xmlns:wp="http://schemas.openxmlformats.org/drawingml/2006/wordprocessingDrawing" xmlns:w10="urn:schemas-microsoft-com:office:word" xmlns:w="http://schemas.openxmlformats.org/wordprocessingml/2006/main" xmlns:w14="http://schemas.microsoft.com/office/word/2010/wordml" xmlns:w15="http://schemas.microsoft.com/office/word/2012/wordml" xmlns:w16cid="http://schemas.microsoft.com/office/word/2016/wordml/cid" xmlns:w16se="http://schemas.microsoft.com/office/word/2015/wordml/symex" xmlns:wpg="http://schemas.microsoft.com/office/word/2010/wordprocessingGroup" xmlns:wpi="http://schemas.microsoft.com/office/word/2010/wordprocessingInk" xmlns:wne="http://schemas.microsoft.com/office/word/2006/wordml" xmlns:wps="http://schemas.microsoft.com/office/word/2010/wordprocessingShape" mc:Ignorable="w14 w15 w16se w16cid wp14">
   <w:abstractNum w:abstractNumId="0" w15:restartNumberingAfterBreak="0">
+    <w:nsid w:val="06AB6D20"/>
+    <w:multiLevelType w:val="hybridMultilevel"/>
+    <w:tmpl w:val="7DB05A38"/>
+    <w:lvl w:ilvl="0" w:tplc="04090015">
+      <w:start w:val="1"/>
+      <w:numFmt w:val="upperLetter"/>
+      <w:lvlText w:val="%1."/>
+      <w:lvlJc w:val="left"/>
+      <w:pPr>
+        <w:ind w:left="720" w:hanging="360"/>
+      </w:pPr>
+      <w:rPr>
+        <w:rFonts w:hint="default"/>
+      </w:rPr>
+    </w:lvl>
+    <w:lvl w:ilvl="1" w:tplc="04090003" w:tentative="1">
+      <w:start w:val="1"/>
+      <w:numFmt w:val="bullet"/>
+      <w:lvlText w:val="o"/>
+      <w:lvlJc w:val="left"/>
+      <w:pPr>
+        <w:ind w:left="1440" w:hanging="360"/>
+      </w:pPr>
+      <w:rPr>
+        <w:rFonts w:ascii="Courier New" w:hAnsi="Courier New" w:cs="Courier New" w:hint="default"/>
+      </w:rPr>
+    </w:lvl>
+    <w:lvl w:ilvl="2" w:tplc="04090005" w:tentative="1">
+      <w:start w:val="1"/>
+      <w:numFmt w:val="bullet"/>
+      <w:lvlText w:val=""/>
+      <w:lvlJc w:val="left"/>
+      <w:pPr>
+        <w:ind w:left="2160" w:hanging="360"/>
+      </w:pPr>
+      <w:rPr>
+        <w:rFonts w:ascii="Wingdings" w:hAnsi="Wingdings" w:hint="default"/>
+      </w:rPr>
+    </w:lvl>
+    <w:lvl w:ilvl="3" w:tplc="04090001" w:tentative="1">
+      <w:start w:val="1"/>
+      <w:numFmt w:val="bullet"/>
+      <w:lvlText w:val=""/>
+      <w:lvlJc w:val="left"/>
+      <w:pPr>
+        <w:ind w:left="2880" w:hanging="360"/>
+      </w:pPr>
+      <w:rPr>
+        <w:rFonts w:ascii="Symbol" w:hAnsi="Symbol" w:hint="default"/>
+      </w:rPr>
+    </w:lvl>
+    <w:lvl w:ilvl="4" w:tplc="04090003" w:tentative="1">
+      <w:start w:val="1"/>
+      <w:numFmt w:val="bullet"/>
+      <w:lvlText w:val="o"/>
+      <w:lvlJc w:val="left"/>
+      <w:pPr>
+        <w:ind w:left="3600" w:hanging="360"/>
+      </w:pPr>
+      <w:rPr>
+        <w:rFonts w:ascii="Courier New" w:hAnsi="Courier New" w:cs="Courier New" w:hint="default"/>
+      </w:rPr>
+    </w:lvl>
+    <w:lvl w:ilvl="5" w:tplc="04090005" w:tentative="1">
+      <w:start w:val="1"/>
+      <w:numFmt w:val="bullet"/>
+      <w:lvlText w:val=""/>
+      <w:lvlJc w:val="left"/>
+      <w:pPr>
+        <w:ind w:left="4320" w:hanging="360"/>
+      </w:pPr>
+      <w:rPr>
+        <w:rFonts w:ascii="Wingdings" w:hAnsi="Wingdings" w:hint="default"/>
+      </w:rPr>
+    </w:lvl>
+    <w:lvl w:ilvl="6" w:tplc="04090001" w:tentative="1">
+      <w:start w:val="1"/>
+      <w:numFmt w:val="bullet"/>
+      <w:lvlText w:val=""/>
+      <w:lvlJc w:val="left"/>
+      <w:pPr>
+        <w:ind w:left="5040" w:hanging="360"/>
+      </w:pPr>
+      <w:rPr>
+        <w:rFonts w:ascii="Symbol" w:hAnsi="Symbol" w:hint="default"/>
+      </w:rPr>
+    </w:lvl>
+    <w:lvl w:ilvl="7" w:tplc="04090003" w:tentative="1">
+      <w:start w:val="1"/>
+      <w:numFmt w:val="bullet"/>
+      <w:lvlText w:val="o"/>
+      <w:lvlJc w:val="left"/>
+      <w:pPr>
+        <w:ind w:left="5760" w:hanging="360"/>
+      </w:pPr>
+      <w:rPr>
+        <w:rFonts w:ascii="Courier New" w:hAnsi="Courier New" w:cs="Courier New" w:hint="default"/>
+      </w:rPr>
+    </w:lvl>
+    <w:lvl w:ilvl="8" w:tplc="04090005" w:tentative="1">
+      <w:start w:val="1"/>
+      <w:numFmt w:val="bullet"/>
+      <w:lvlText w:val=""/>
+      <w:lvlJc w:val="left"/>
+      <w:pPr>
+        <w:ind w:left="6480" w:hanging="360"/>
+      </w:pPr>
+      <w:rPr>
+        <w:rFonts w:ascii="Wingdings" w:hAnsi="Wingdings" w:hint="default"/>
+      </w:rPr>
+    </w:lvl>
+  </w:abstractNum>
+  <w:abstractNum w:abstractNumId="1" w15:restartNumberingAfterBreak="0">
+    <w:nsid w:val="142C7DB3"/>
+    <w:multiLevelType w:val="hybridMultilevel"/>
+    <w:tmpl w:val="02721C0C"/>
+    <w:lvl w:ilvl="0" w:tplc="04090001">
+      <w:start w:val="1"/>
+      <w:numFmt w:val="bullet"/>
+      <w:lvlText w:val=""/>
+      <w:lvlJc w:val="left"/>
+      <w:pPr>
+        <w:ind w:left="720" w:hanging="360"/>
+      </w:pPr>
+      <w:rPr>
+        <w:rFonts w:ascii="Symbol" w:hAnsi="Symbol" w:hint="default"/>
+      </w:rPr>
+    </w:lvl>
+    <w:lvl w:ilvl="1" w:tplc="04090003" w:tentative="1">
+      <w:start w:val="1"/>
+      <w:numFmt w:val="bullet"/>
+      <w:lvlText w:val="o"/>
+      <w:lvlJc w:val="left"/>
+      <w:pPr>
+        <w:ind w:left="1440" w:hanging="360"/>
+      </w:pPr>
+      <w:rPr>
+        <w:rFonts w:ascii="Courier New" w:hAnsi="Courier New" w:cs="Courier New" w:hint="default"/>
+      </w:rPr>
+    </w:lvl>
+    <w:lvl w:ilvl="2" w:tplc="04090005" w:tentative="1">
+      <w:start w:val="1"/>
+      <w:numFmt w:val="bullet"/>
+      <w:lvlText w:val=""/>
+      <w:lvlJc w:val="left"/>
+      <w:pPr>
+        <w:ind w:left="2160" w:hanging="360"/>
+      </w:pPr>
+      <w:rPr>
+        <w:rFonts w:ascii="Wingdings" w:hAnsi="Wingdings" w:hint="default"/>
+      </w:rPr>
+    </w:lvl>
+    <w:lvl w:ilvl="3" w:tplc="04090001" w:tentative="1">
+      <w:start w:val="1"/>
+      <w:numFmt w:val="bullet"/>
+      <w:lvlText w:val=""/>
+      <w:lvlJc w:val="left"/>
+      <w:pPr>
+        <w:ind w:left="2880" w:hanging="360"/>
+      </w:pPr>
+      <w:rPr>
+        <w:rFonts w:ascii="Symbol" w:hAnsi="Symbol" w:hint="default"/>
+      </w:rPr>
+    </w:lvl>
+    <w:lvl w:ilvl="4" w:tplc="04090003" w:tentative="1">
+      <w:start w:val="1"/>
+      <w:numFmt w:val="bullet"/>
+      <w:lvlText w:val="o"/>
+      <w:lvlJc w:val="left"/>
+      <w:pPr>
+        <w:ind w:left="3600" w:hanging="360"/>
+      </w:pPr>
+      <w:rPr>
+        <w:rFonts w:ascii="Courier New" w:hAnsi="Courier New" w:cs="Courier New" w:hint="default"/>
+      </w:rPr>
+    </w:lvl>
+    <w:lvl w:ilvl="5" w:tplc="04090005" w:tentative="1">
+      <w:start w:val="1"/>
+      <w:numFmt w:val="bullet"/>
+      <w:lvlText w:val=""/>
+      <w:lvlJc w:val="left"/>
+      <w:pPr>
+        <w:ind w:left="4320" w:hanging="360"/>
+      </w:pPr>
+      <w:rPr>
+        <w:rFonts w:ascii="Wingdings" w:hAnsi="Wingdings" w:hint="default"/>
+      </w:rPr>
+    </w:lvl>
+    <w:lvl w:ilvl="6" w:tplc="04090001" w:tentative="1">
+      <w:start w:val="1"/>
+      <w:numFmt w:val="bullet"/>
+      <w:lvlText w:val=""/>
+      <w:lvlJc w:val="left"/>
+      <w:pPr>
+        <w:ind w:left="5040" w:hanging="360"/>
+      </w:pPr>
+      <w:rPr>
+        <w:rFonts w:ascii="Symbol" w:hAnsi="Symbol" w:hint="default"/>
+      </w:rPr>
+    </w:lvl>
+    <w:lvl w:ilvl="7" w:tplc="04090003" w:tentative="1">
+      <w:start w:val="1"/>
+      <w:numFmt w:val="bullet"/>
+      <w:lvlText w:val="o"/>
+      <w:lvlJc w:val="left"/>
+      <w:pPr>
+        <w:ind w:left="5760" w:hanging="360"/>
+      </w:pPr>
+      <w:rPr>
+        <w:rFonts w:ascii="Courier New" w:hAnsi="Courier New" w:cs="Courier New" w:hint="default"/>
+      </w:rPr>
+    </w:lvl>
+    <w:lvl w:ilvl="8" w:tplc="04090005" w:tentative="1">
+      <w:start w:val="1"/>
+      <w:numFmt w:val="bullet"/>
+      <w:lvlText w:val=""/>
+      <w:lvlJc w:val="left"/>
+      <w:pPr>
+        <w:ind w:left="6480" w:hanging="360"/>
+      </w:pPr>
+      <w:rPr>
+        <w:rFonts w:ascii="Wingdings" w:hAnsi="Wingdings" w:hint="default"/>
+      </w:rPr>
+    </w:lvl>
+  </w:abstractNum>
+  <w:abstractNum w:abstractNumId="2" w15:restartNumberingAfterBreak="0">
     <w:nsid w:val="39663496"/>
     <w:multiLevelType w:val="hybridMultilevel"/>
     <w:tmpl w:val="F9EA0774"/>
@@ -827,7 +2042,7 @@
       </w:pPr>
     </w:lvl>
   </w:abstractNum>
-  <w:abstractNum w:abstractNumId="1" w15:restartNumberingAfterBreak="0">
+  <w:abstractNum w:abstractNumId="3" w15:restartNumberingAfterBreak="0">
     <w:nsid w:val="78E40BDE"/>
     <w:multiLevelType w:val="hybridMultilevel"/>
     <w:tmpl w:val="07A6EE20"/>
@@ -918,10 +2133,16 @@
     </w:lvl>
   </w:abstractNum>
   <w:num w:numId="1">
-    <w:abstractNumId w:val="0"/>
+    <w:abstractNumId w:val="2"/>
   </w:num>
   <w:num w:numId="2">
+    <w:abstractNumId w:val="3"/>
+  </w:num>
+  <w:num w:numId="3">
     <w:abstractNumId w:val="1"/>
+  </w:num>
+  <w:num w:numId="4">
+    <w:abstractNumId w:val="0"/>
   </w:num>
 </w:numbering>
 </file>

</xml_diff>